<commit_message>
Added a non movign timer
</commit_message>
<xml_diff>
--- a/Ass3.docx
+++ b/Ass3.docx
@@ -35,7 +35,7 @@
             <v:path o:extrusionok="f" gradientshapeok="t" o:connecttype="rect"/>
             <o:lock v:ext="edit" aspectratio="t"/>
           </v:shapetype>
-          <v:shape id="_x0000_i1035" type="#_x0000_t75" style="width:450.15pt;height:238.55pt;mso-position-horizontal:absolute;mso-position-horizontal-relative:text;mso-position-vertical:absolute;mso-position-vertical-relative:text;mso-width-relative:page;mso-height-relative:page">
+          <v:shape id="_x0000_i1035" type="#_x0000_t75" style="width:450.5pt;height:238.5pt;mso-position-horizontal:absolute;mso-position-horizontal-relative:text;mso-position-vertical:absolute;mso-position-vertical-relative:text;mso-width-relative:page;mso-height-relative:page">
             <v:imagedata r:id="rId5" o:title="start"/>
           </v:shape>
         </w:pict>
@@ -48,61 +48,77 @@
       <w:r>
         <w:t>problem-based learning activity</w:t>
       </w:r>
+      <w:r>
+        <w:t xml:space="preserve"> being supported is Case with structured questions.</w:t>
+      </w:r>
+    </w:p>
+    <w:p>
+      <w:r>
+        <w:pict>
+          <v:shape id="_x0000_i1047" type="#_x0000_t75" style="width:451pt;height:257pt">
+            <v:imagedata r:id="rId6" o:title="screen2"/>
+          </v:shape>
+        </w:pict>
+      </w:r>
+    </w:p>
+    <w:p>
+      <w:r>
+        <w:t>The user starts the</w:t>
+      </w:r>
+      <w:r>
+        <w:t xml:space="preserve"> assessment by clicking on the “S</w:t>
+      </w:r>
+      <w:r>
+        <w:t>tart</w:t>
+      </w:r>
+      <w:r>
+        <w:t>”</w:t>
+      </w:r>
+      <w:r>
+        <w:t xml:space="preserve"> button at the bottom of the screen. The user is presented with a case description, followed by a series of questions below. The user must type the answer in the text area directly below each question.</w:t>
+      </w:r>
+      <w:r>
+        <w:br/>
+        <w:t>Once the user is finished answering all the questions, the user can now proceed to the next case, along its own set of questions, by clicking the “Next” button. After answering the last case, the user clicks the “Finish” button to finish the assessment. The user is now sent to the assessment starting screen where the user can see their results in a table.</w:t>
+      </w:r>
+    </w:p>
+    <w:p>
+      <w:r>
+        <w:lastRenderedPageBreak/>
+        <w:pict>
+          <v:shape id="_x0000_i1037" type="#_x0000_t75" style="width:450.5pt;height:311pt">
+            <v:imagedata r:id="rId7" o:title="screen3"/>
+          </v:shape>
+        </w:pict>
+      </w:r>
+    </w:p>
+    <w:p>
+      <w:r>
+        <w:t xml:space="preserve">The user can also review their answers after finishing their </w:t>
+      </w:r>
+      <w:r>
+        <w:t>attempt. They can also review answers provided by the members of their peer group. The user is presented with the case questions along with the answers being reviewed. The user can leave comments in response to each answer and see comments provided by other peers. The comments section can be hidden or shown, toggled</w:t>
+      </w:r>
       <w:bookmarkStart w:id="0" w:name="_GoBack"/>
       <w:bookmarkEnd w:id="0"/>
-    </w:p>
-    <w:p>
-      <w:pPr>
-        <w:ind w:right="440"/>
-      </w:pPr>
-      <w:r>
-        <w:rPr>
-          <w:noProof/>
-        </w:rPr>
-        <w:pict>
-          <v:shape id="_x0000_s1026" type="#_x0000_t75" style="position:absolute;margin-left:133.95pt;margin-top:6.9pt;width:346.85pt;height:76.4pt;z-index:-251657216;mso-position-horizontal-relative:text;mso-position-vertical-relative:text;mso-width-relative:page;mso-height-relative:page" wrapcoords="-47 0 -47 21388 21600 21388 21600 0 -47 0">
-            <v:imagedata r:id="rId6" o:title="screen4"/>
-            <w10:wrap type="tight"/>
-          </v:shape>
-        </w:pict>
+      <w:r>
+        <w:t xml:space="preserve"> by clicking the comment icon in the left side of the screen.</w:t>
+      </w:r>
+    </w:p>
+    <w:p>
+      <w:pPr>
+        <w:pStyle w:val="Heading1"/>
+      </w:pPr>
+      <w:r>
+        <w:t>Colour</w:t>
+      </w:r>
+      <w:r>
+        <w:t xml:space="preserve"> Scheme</w:t>
       </w:r>
     </w:p>
     <w:p/>
     <w:p>
       <w:r>
-        <w:lastRenderedPageBreak/>
-        <w:pict>
-          <v:shape id="_x0000_i1047" type="#_x0000_t75" style="width:451.4pt;height:256.7pt">
-            <v:imagedata r:id="rId7" o:title="screen2"/>
-          </v:shape>
-        </w:pict>
-      </w:r>
-    </w:p>
-    <w:p/>
-    <w:p>
-      <w:r>
-        <w:pict>
-          <v:shape id="_x0000_i1037" type="#_x0000_t75" style="width:450.8pt;height:311.15pt">
-            <v:imagedata r:id="rId8" o:title="screen3"/>
-          </v:shape>
-        </w:pict>
-      </w:r>
-    </w:p>
-    <w:p>
-      <w:pPr>
-        <w:pStyle w:val="Heading1"/>
-      </w:pPr>
-      <w:r>
-        <w:t>Colour</w:t>
-      </w:r>
-      <w:r>
-        <w:t xml:space="preserve"> Scheme</w:t>
-      </w:r>
-    </w:p>
-    <w:p/>
-    <w:p>
-      <w:r>
-        <w:lastRenderedPageBreak/>
         <w:drawing>
           <wp:inline distT="0" distB="0" distL="0" distR="0" wp14:anchorId="0CF6A182" wp14:editId="11A570FE">
             <wp:extent cx="5731510" cy="753110"/>
@@ -119,7 +135,7 @@
                     <pic:cNvPicPr/>
                   </pic:nvPicPr>
                   <pic:blipFill>
-                    <a:blip r:embed="rId9"/>
+                    <a:blip r:embed="rId8"/>
                     <a:stretch>
                       <a:fillRect/>
                     </a:stretch>
@@ -193,7 +209,7 @@
           <w:numId w:val="5"/>
         </w:numPr>
       </w:pPr>
-      <w:hyperlink r:id="rId10" w:history="1">
+      <w:hyperlink r:id="rId9" w:history="1">
         <w:r>
           <w:rPr>
             <w:rStyle w:val="Hyperlink"/>
@@ -210,7 +226,7 @@
           <w:numId w:val="5"/>
         </w:numPr>
       </w:pPr>
-      <w:hyperlink r:id="rId11" w:history="1">
+      <w:hyperlink r:id="rId10" w:history="1">
         <w:r>
           <w:rPr>
             <w:rStyle w:val="Hyperlink"/>
@@ -227,7 +243,7 @@
           <w:numId w:val="5"/>
         </w:numPr>
       </w:pPr>
-      <w:hyperlink r:id="rId12" w:history="1">
+      <w:hyperlink r:id="rId11" w:history="1">
         <w:r>
           <w:rPr>
             <w:rStyle w:val="Hyperlink"/>
@@ -244,7 +260,7 @@
           <w:numId w:val="5"/>
         </w:numPr>
       </w:pPr>
-      <w:hyperlink r:id="rId13" w:history="1">
+      <w:hyperlink r:id="rId12" w:history="1">
         <w:r>
           <w:rPr>
             <w:rStyle w:val="Hyperlink"/>
@@ -261,7 +277,7 @@
           <w:numId w:val="5"/>
         </w:numPr>
       </w:pPr>
-      <w:hyperlink r:id="rId14" w:history="1">
+      <w:hyperlink r:id="rId13" w:history="1">
         <w:r>
           <w:rPr>
             <w:rStyle w:val="Hyperlink"/>
@@ -278,7 +294,7 @@
           <w:numId w:val="5"/>
         </w:numPr>
       </w:pPr>
-      <w:hyperlink r:id="rId15" w:history="1">
+      <w:hyperlink r:id="rId14" w:history="1">
         <w:r>
           <w:rPr>
             <w:rStyle w:val="Hyperlink"/>
@@ -295,7 +311,7 @@
           <w:numId w:val="5"/>
         </w:numPr>
       </w:pPr>
-      <w:hyperlink r:id="rId16" w:history="1">
+      <w:hyperlink r:id="rId15" w:history="1">
         <w:r>
           <w:rPr>
             <w:rStyle w:val="Hyperlink"/>
@@ -312,7 +328,7 @@
           <w:numId w:val="5"/>
         </w:numPr>
       </w:pPr>
-      <w:hyperlink r:id="rId17" w:history="1">
+      <w:hyperlink r:id="rId16" w:history="1">
         <w:r>
           <w:rPr>
             <w:rStyle w:val="Hyperlink"/>
@@ -329,7 +345,7 @@
           <w:numId w:val="5"/>
         </w:numPr>
       </w:pPr>
-      <w:hyperlink r:id="rId18" w:history="1">
+      <w:hyperlink r:id="rId17" w:history="1">
         <w:r>
           <w:rPr>
             <w:rStyle w:val="Hyperlink"/>
@@ -346,7 +362,7 @@
           <w:numId w:val="5"/>
         </w:numPr>
       </w:pPr>
-      <w:hyperlink r:id="rId19" w:history="1">
+      <w:hyperlink r:id="rId18" w:history="1">
         <w:r>
           <w:rPr>
             <w:rStyle w:val="Hyperlink"/>
@@ -384,7 +400,7 @@
       <w:r>
         <w:br/>
       </w:r>
-      <w:hyperlink r:id="rId20" w:history="1">
+      <w:hyperlink r:id="rId19" w:history="1">
         <w:r>
           <w:rPr>
             <w:rStyle w:val="Hyperlink"/>
@@ -407,7 +423,7 @@
       <w:r>
         <w:br/>
       </w:r>
-      <w:hyperlink r:id="rId21" w:history="1">
+      <w:hyperlink r:id="rId20" w:history="1">
         <w:r>
           <w:rPr>
             <w:rStyle w:val="Hyperlink"/>
@@ -430,7 +446,7 @@
       <w:r>
         <w:br/>
       </w:r>
-      <w:hyperlink r:id="rId22" w:history="1">
+      <w:hyperlink r:id="rId21" w:history="1">
         <w:r>
           <w:rPr>
             <w:rStyle w:val="Hyperlink"/>
@@ -453,7 +469,7 @@
       <w:r>
         <w:br/>
       </w:r>
-      <w:hyperlink r:id="rId23" w:history="1">
+      <w:hyperlink r:id="rId22" w:history="1">
         <w:r>
           <w:rPr>
             <w:rStyle w:val="Hyperlink"/>
@@ -476,7 +492,7 @@
       <w:r>
         <w:br/>
       </w:r>
-      <w:hyperlink r:id="rId24" w:history="1">
+      <w:hyperlink r:id="rId23" w:history="1">
         <w:r>
           <w:rPr>
             <w:rStyle w:val="Hyperlink"/>

</xml_diff>

<commit_message>
finished the design document
</commit_message>
<xml_diff>
--- a/Ass3.docx
+++ b/Ass3.docx
@@ -35,7 +35,7 @@
             <v:path o:extrusionok="f" gradientshapeok="t" o:connecttype="rect"/>
             <o:lock v:ext="edit" aspectratio="t"/>
           </v:shapetype>
-          <v:shape id="_x0000_i1035" type="#_x0000_t75" style="width:450.25pt;height:238.55pt;mso-position-horizontal:absolute;mso-position-horizontal-relative:text;mso-position-vertical:absolute;mso-position-vertical-relative:text;mso-width-relative:page;mso-height-relative:page">
+          <v:shape id="_x0000_i1035" type="#_x0000_t75" style="width:450.45pt;height:238.45pt;mso-position-horizontal:absolute;mso-position-horizontal-relative:text;mso-position-vertical:absolute;mso-position-vertical-relative:text;mso-width-relative:page;mso-height-relative:page">
             <v:imagedata r:id="rId5" o:title="start"/>
           </v:shape>
         </w:pict>
@@ -55,7 +55,7 @@
     <w:p>
       <w:r>
         <w:pict>
-          <v:shape id="_x0000_i1057" type="#_x0000_t75" style="width:451.35pt;height:226.75pt">
+          <v:shape id="_x0000_i1057" type="#_x0000_t75" style="width:451pt;height:226.95pt">
             <v:imagedata r:id="rId6" o:title="screen2"/>
           </v:shape>
         </w:pict>
@@ -101,7 +101,7 @@
       <w:r>
         <w:lastRenderedPageBreak/>
         <w:pict>
-          <v:shape id="_x0000_i1037" type="#_x0000_t75" style="width:450.8pt;height:311.1pt">
+          <v:shape id="_x0000_i1037" type="#_x0000_t75" style="width:450.45pt;height:311.05pt">
             <v:imagedata r:id="rId7" o:title="screen3"/>
           </v:shape>
         </w:pict>
@@ -174,7 +174,13 @@
         </w:numPr>
       </w:pPr>
       <w:r>
-        <w:t>A panel showing a list of all the cases in the current assessment and the case the user is currently answering is highlighted.</w:t>
+        <w:t>A panel</w:t>
+      </w:r>
+      <w:r>
+        <w:t xml:space="preserve"> in the right-hand sidebar</w:t>
+      </w:r>
+      <w:r>
+        <w:t xml:space="preserve"> showing a list of all the cases in the current assessment and the case the user is currently answering is highlighted.</w:t>
       </w:r>
     </w:p>
     <w:p>
@@ -565,7 +571,29 @@
           <w:shd w:val="clear" w:color="auto" w:fill="EC69B3"/>
         </w:rPr>
         <w:tab/>
-        <w:t>lower banner, left navigation panel</w:t>
+        <w:t xml:space="preserve">lower </w:t>
+      </w:r>
+      <w:r>
+        <w:rPr>
+          <w:rFonts w:ascii="Segoe UI" w:hAnsi="Segoe UI" w:cs="Segoe UI"/>
+          <w:b/>
+          <w:color w:val="000000"/>
+          <w:sz w:val="18"/>
+          <w:szCs w:val="16"/>
+          <w:shd w:val="clear" w:color="auto" w:fill="EC69B3"/>
+        </w:rPr>
+        <w:t>branding bar</w:t>
+      </w:r>
+      <w:r>
+        <w:rPr>
+          <w:rFonts w:ascii="Segoe UI" w:hAnsi="Segoe UI" w:cs="Segoe UI"/>
+          <w:b/>
+          <w:color w:val="000000"/>
+          <w:sz w:val="18"/>
+          <w:szCs w:val="16"/>
+          <w:shd w:val="clear" w:color="auto" w:fill="EC69B3"/>
+        </w:rPr>
+        <w:t>, left navigation panel</w:t>
       </w:r>
       <w:r>
         <w:rPr>
@@ -649,7 +677,18 @@
           <w:shd w:val="clear" w:color="auto" w:fill="E0469D"/>
         </w:rPr>
         <w:tab/>
-        <w:t>upper banner</w:t>
+        <w:t xml:space="preserve">upper </w:t>
+      </w:r>
+      <w:r>
+        <w:rPr>
+          <w:rFonts w:ascii="Segoe UI" w:hAnsi="Segoe UI" w:cs="Segoe UI"/>
+          <w:b/>
+          <w:color w:val="FFFFFF"/>
+          <w:sz w:val="18"/>
+          <w:szCs w:val="16"/>
+          <w:shd w:val="clear" w:color="auto" w:fill="E0469D"/>
+        </w:rPr>
+        <w:t>branding bar</w:t>
       </w:r>
       <w:r>
         <w:rPr>
@@ -845,7 +884,19 @@
         <w:rPr>
           <w:noProof/>
         </w:rPr>
-        <w:t xml:space="preserve"> closer to the text. The textboxes are not too dark a to make the text hard to read. The banner, left navigation panel, and textboxes are similar in colour and hence similar in value so user’s don’t get distracted away from the main content in the text boxes.</w:t>
+        <w:t xml:space="preserve"> closer to the text. The textboxes are not too dark a to make the text hard to read. The </w:t>
+      </w:r>
+      <w:r>
+        <w:rPr>
+          <w:noProof/>
+        </w:rPr>
+        <w:t>branding bar</w:t>
+      </w:r>
+      <w:r>
+        <w:rPr>
+          <w:noProof/>
+        </w:rPr>
+        <w:t>, left navigation panel, and textboxes are similar in colour and hence similar in value so user’s don’t get distracted away from the main content in the text boxes.</w:t>
       </w:r>
     </w:p>
     <w:p>
@@ -856,7 +907,106 @@
         <w:t>Border Scheme</w:t>
       </w:r>
     </w:p>
-    <w:p/>
+    <w:p>
+      <w:r>
+        <w:t>1)</w:t>
+      </w:r>
+      <w:r>
+        <w:pict>
+          <v:shape id="_x0000_i1058" type="#_x0000_t75" style="width:218.9pt;height:106.55pt">
+            <v:imagedata r:id="rId9" o:title="borders"/>
+          </v:shape>
+        </w:pict>
+      </w:r>
+    </w:p>
+    <w:p>
+      <w:r>
+        <w:t>The border between the branding bar and the content below, and between the left navigation panel and the content area to the right, consists of a gradient of black fading in opacity.</w:t>
+      </w:r>
+      <w:r>
+        <w:t xml:space="preserve"> This </w:t>
+      </w:r>
+      <w:r>
+        <w:t>creat</w:t>
+      </w:r>
+      <w:r>
+        <w:t>es</w:t>
+      </w:r>
+      <w:r>
+        <w:t xml:space="preserve"> a shadowing effect</w:t>
+      </w:r>
+      <w:r>
+        <w:t xml:space="preserve"> which </w:t>
+      </w:r>
+      <w:r>
+        <w:t>gives</w:t>
+      </w:r>
+      <w:r>
+        <w:t xml:space="preserve"> the user</w:t>
+      </w:r>
+      <w:r>
+        <w:t xml:space="preserve"> a sense of height</w:t>
+      </w:r>
+      <w:r>
+        <w:t xml:space="preserve"> in the webpage</w:t>
+      </w:r>
+      <w:r>
+        <w:t>. This sense of height helps the user to distinguish between areas of the page</w:t>
+      </w:r>
+      <w:r>
+        <w:t xml:space="preserve"> so they can find it easier to focus on one section at a time</w:t>
+      </w:r>
+      <w:r>
+        <w:t>.</w:t>
+      </w:r>
+      <w:r>
+        <w:t xml:space="preserve"> </w:t>
+      </w:r>
+    </w:p>
+    <w:p>
+      <w:r>
+        <w:t>2)</w:t>
+      </w:r>
+      <w:r>
+        <w:pict>
+          <v:shape id="_x0000_i1067" type="#_x0000_t75" style="width:231.55pt;height:103.7pt">
+            <v:imagedata r:id="rId10" o:title="distance"/>
+          </v:shape>
+        </w:pict>
+      </w:r>
+    </w:p>
+    <w:p>
+      <w:r>
+        <w:t xml:space="preserve">The distance between the text box and the other elements of the page gives grouping among the elements of the content area. This allows the user to sort elements with different aesthetics together but with work a similar goal and apart from other elements with a different function. The elements being grouped together are </w:t>
+      </w:r>
+      <w:r>
+        <w:t>problem-based learning activity</w:t>
+      </w:r>
+      <w:r>
+        <w:t xml:space="preserve"> related elements, such as the assessment title, the time remaining, and the case question itself.</w:t>
+      </w:r>
+    </w:p>
+    <w:p>
+      <w:r>
+        <w:lastRenderedPageBreak/>
+        <w:t>3)</w:t>
+      </w:r>
+      <w:r>
+        <w:pict>
+          <v:shape id="_x0000_i1072" type="#_x0000_t75" style="width:424.5pt;height:73.15pt">
+            <v:imagedata r:id="rId11" o:title="tables"/>
+          </v:shape>
+        </w:pict>
+      </w:r>
+    </w:p>
+    <w:p>
+      <w:r>
+        <w:t xml:space="preserve">The table </w:t>
+      </w:r>
+      <w:r>
+        <w:t>has headings with darker colours with lighter coloured cells to make it easier for the user to know what the data in each cell means. The data within the cells are consistent in format so the user can distinguish between different data.</w:t>
+      </w:r>
+    </w:p>
     <w:p>
       <w:pPr>
         <w:pStyle w:val="Heading1"/>
@@ -1049,8 +1199,28 @@
       <w:r>
         <w:t>is used for titles to give them more weight form the rest of the text and help the user orient themselves in the system.</w:t>
       </w:r>
+      <w:r>
+        <w:t xml:space="preserve"> </w:t>
+      </w:r>
+    </w:p>
+    <w:p>
       <w:bookmarkStart w:id="0" w:name="_GoBack"/>
       <w:bookmarkEnd w:id="0"/>
+      <w:r>
+        <w:t>Calibri is used for the user’s input</w:t>
+      </w:r>
+      <w:r>
+        <w:t xml:space="preserve"> in the case questions and comments because the user needs to be able to construct their answer easily, they need to be able to distinguish from other text</w:t>
+      </w:r>
+      <w:r>
+        <w:t xml:space="preserve"> to be able to focus on it</w:t>
+      </w:r>
+      <w:r>
+        <w:t>. Therefore, a different font was used</w:t>
+      </w:r>
+      <w:r>
+        <w:t xml:space="preserve"> which is just as simple and fast to read.</w:t>
+      </w:r>
     </w:p>
     <w:p>
       <w:pPr>
@@ -1080,7 +1250,7 @@
           <w:numId w:val="5"/>
         </w:numPr>
       </w:pPr>
-      <w:hyperlink r:id="rId9" w:history="1">
+      <w:hyperlink r:id="rId12" w:history="1">
         <w:r>
           <w:rPr>
             <w:rStyle w:val="Hyperlink"/>
@@ -1097,7 +1267,7 @@
           <w:numId w:val="5"/>
         </w:numPr>
       </w:pPr>
-      <w:hyperlink r:id="rId10" w:history="1">
+      <w:hyperlink r:id="rId13" w:history="1">
         <w:r>
           <w:rPr>
             <w:rStyle w:val="Hyperlink"/>
@@ -1114,7 +1284,7 @@
           <w:numId w:val="5"/>
         </w:numPr>
       </w:pPr>
-      <w:hyperlink r:id="rId11" w:history="1">
+      <w:hyperlink r:id="rId14" w:history="1">
         <w:r>
           <w:rPr>
             <w:rStyle w:val="Hyperlink"/>
@@ -1131,7 +1301,7 @@
           <w:numId w:val="5"/>
         </w:numPr>
       </w:pPr>
-      <w:hyperlink r:id="rId12" w:history="1">
+      <w:hyperlink r:id="rId15" w:history="1">
         <w:r>
           <w:rPr>
             <w:rStyle w:val="Hyperlink"/>
@@ -1148,7 +1318,7 @@
           <w:numId w:val="5"/>
         </w:numPr>
       </w:pPr>
-      <w:hyperlink r:id="rId13" w:history="1">
+      <w:hyperlink r:id="rId16" w:history="1">
         <w:r>
           <w:rPr>
             <w:rStyle w:val="Hyperlink"/>
@@ -1165,7 +1335,7 @@
           <w:numId w:val="5"/>
         </w:numPr>
       </w:pPr>
-      <w:hyperlink r:id="rId14" w:history="1">
+      <w:hyperlink r:id="rId17" w:history="1">
         <w:r>
           <w:rPr>
             <w:rStyle w:val="Hyperlink"/>
@@ -1182,7 +1352,7 @@
           <w:numId w:val="5"/>
         </w:numPr>
       </w:pPr>
-      <w:hyperlink r:id="rId15" w:history="1">
+      <w:hyperlink r:id="rId18" w:history="1">
         <w:r>
           <w:rPr>
             <w:rStyle w:val="Hyperlink"/>
@@ -1199,7 +1369,7 @@
           <w:numId w:val="5"/>
         </w:numPr>
       </w:pPr>
-      <w:hyperlink r:id="rId16" w:history="1">
+      <w:hyperlink r:id="rId19" w:history="1">
         <w:r>
           <w:rPr>
             <w:rStyle w:val="Hyperlink"/>
@@ -1216,7 +1386,7 @@
           <w:numId w:val="5"/>
         </w:numPr>
       </w:pPr>
-      <w:hyperlink r:id="rId17" w:history="1">
+      <w:hyperlink r:id="rId20" w:history="1">
         <w:r>
           <w:rPr>
             <w:rStyle w:val="Hyperlink"/>
@@ -1233,7 +1403,7 @@
           <w:numId w:val="5"/>
         </w:numPr>
       </w:pPr>
-      <w:hyperlink r:id="rId18" w:history="1">
+      <w:hyperlink r:id="rId21" w:history="1">
         <w:r>
           <w:rPr>
             <w:rStyle w:val="Hyperlink"/>
@@ -1271,7 +1441,7 @@
       <w:r>
         <w:br/>
       </w:r>
-      <w:hyperlink r:id="rId19" w:history="1">
+      <w:hyperlink r:id="rId22" w:history="1">
         <w:r>
           <w:rPr>
             <w:rStyle w:val="Hyperlink"/>
@@ -1294,7 +1464,7 @@
       <w:r>
         <w:br/>
       </w:r>
-      <w:hyperlink r:id="rId20" w:history="1">
+      <w:hyperlink r:id="rId23" w:history="1">
         <w:r>
           <w:rPr>
             <w:rStyle w:val="Hyperlink"/>
@@ -1317,7 +1487,7 @@
       <w:r>
         <w:br/>
       </w:r>
-      <w:hyperlink r:id="rId21" w:history="1">
+      <w:hyperlink r:id="rId24" w:history="1">
         <w:r>
           <w:rPr>
             <w:rStyle w:val="Hyperlink"/>
@@ -1340,7 +1510,7 @@
       <w:r>
         <w:br/>
       </w:r>
-      <w:hyperlink r:id="rId22" w:history="1">
+      <w:hyperlink r:id="rId25" w:history="1">
         <w:r>
           <w:rPr>
             <w:rStyle w:val="Hyperlink"/>
@@ -1363,7 +1533,7 @@
       <w:r>
         <w:br/>
       </w:r>
-      <w:hyperlink r:id="rId23" w:history="1">
+      <w:hyperlink r:id="rId26" w:history="1">
         <w:r>
           <w:rPr>
             <w:rStyle w:val="Hyperlink"/>

</xml_diff>